<commit_message>
modificacion de la estructura de tablas
</commit_message>
<xml_diff>
--- a/Prototipo inicial/ECODigital.docx
+++ b/Prototipo inicial/ECODigital.docx
@@ -832,17 +832,8 @@
           <w:rFonts w:ascii="Century Gothic" w:hAnsi="Century Gothic"/>
           <w:b/>
         </w:rPr>
-        <w:t xml:space="preserve">Características de la </w:t>
-      </w:r>
-      <w:proofErr w:type="gramStart"/>
-      <w:r>
-        <w:rPr>
-          <w:rFonts w:ascii="Century Gothic" w:hAnsi="Century Gothic"/>
-          <w:b/>
-        </w:rPr>
-        <w:t>app</w:t>
-      </w:r>
-      <w:proofErr w:type="gramEnd"/>
+        <w:t>Características de la app</w:t>
+      </w:r>
     </w:p>
     <w:p>
       <w:pPr>
@@ -1074,35 +1065,7 @@
         <w:rPr>
           <w:rFonts w:ascii="Century Gothic" w:hAnsi="Century Gothic"/>
         </w:rPr>
-        <w:t xml:space="preserve">- </w:t>
-      </w:r>
-      <w:proofErr w:type="spellStart"/>
-      <w:r>
-        <w:rPr>
-          <w:rFonts w:ascii="Century Gothic" w:hAnsi="Century Gothic"/>
-        </w:rPr>
-        <w:t>Minijuegos</w:t>
-      </w:r>
-      <w:proofErr w:type="spellEnd"/>
-      <w:r>
-        <w:rPr>
-          <w:rFonts w:ascii="Century Gothic" w:hAnsi="Century Gothic"/>
-        </w:rPr>
-        <w:t xml:space="preserve"> educativos dentro de la </w:t>
-      </w:r>
-      <w:proofErr w:type="gramStart"/>
-      <w:r>
-        <w:rPr>
-          <w:rFonts w:ascii="Century Gothic" w:hAnsi="Century Gothic"/>
-        </w:rPr>
-        <w:t>app</w:t>
-      </w:r>
-      <w:proofErr w:type="gramEnd"/>
-      <w:r>
-        <w:rPr>
-          <w:rFonts w:ascii="Century Gothic" w:hAnsi="Century Gothic"/>
-        </w:rPr>
-        <w:t>.</w:t>
+        <w:t>- Minijuegos educativos dentro de la app.</w:t>
       </w:r>
     </w:p>
     <w:p>
@@ -1288,6 +1251,7 @@
           <w:b/>
         </w:rPr>
       </w:pPr>
+      <w:bookmarkStart w:id="0" w:name="_GoBack"/>
       <w:r>
         <w:rPr>
           <w:rFonts w:ascii="Century Gothic" w:hAnsi="Century Gothic"/>
@@ -1337,8 +1301,368 @@
           </wp:inline>
         </w:drawing>
       </w:r>
-      <w:bookmarkStart w:id="0" w:name="_GoBack"/>
       <w:bookmarkEnd w:id="0"/>
+    </w:p>
+    <w:p>
+      <w:pPr>
+        <w:spacing w:after="0"/>
+        <w:jc w:val="both"/>
+        <w:rPr>
+          <w:rFonts w:ascii="Century Gothic" w:hAnsi="Century Gothic"/>
+          <w:b/>
+        </w:rPr>
+      </w:pPr>
+      <w:r>
+        <w:rPr>
+          <w:rFonts w:ascii="Century Gothic" w:hAnsi="Century Gothic"/>
+          <w:b/>
+        </w:rPr>
+        <w:t xml:space="preserve">Tabla 1. </w:t>
+      </w:r>
+      <w:proofErr w:type="spellStart"/>
+      <w:r>
+        <w:rPr>
+          <w:rFonts w:ascii="Century Gothic" w:hAnsi="Century Gothic"/>
+          <w:b/>
+        </w:rPr>
+        <w:t>Person</w:t>
+      </w:r>
+      <w:proofErr w:type="spellEnd"/>
+      <w:r>
+        <w:rPr>
+          <w:rFonts w:ascii="Century Gothic" w:hAnsi="Century Gothic"/>
+          <w:b/>
+        </w:rPr>
+        <w:t xml:space="preserve"> </w:t>
+      </w:r>
+    </w:p>
+    <w:p>
+      <w:pPr>
+        <w:spacing w:after="0"/>
+        <w:jc w:val="both"/>
+        <w:rPr>
+          <w:rFonts w:ascii="Century Gothic" w:hAnsi="Century Gothic"/>
+          <w:b/>
+        </w:rPr>
+      </w:pPr>
+      <w:r>
+        <w:rPr>
+          <w:rFonts w:ascii="Century Gothic" w:hAnsi="Century Gothic"/>
+          <w:b/>
+        </w:rPr>
+        <w:tab/>
+        <w:t xml:space="preserve">Nombre, cedula, correo, </w:t>
+      </w:r>
+      <w:proofErr w:type="spellStart"/>
+      <w:proofErr w:type="gramStart"/>
+      <w:r>
+        <w:rPr>
+          <w:rFonts w:ascii="Century Gothic" w:hAnsi="Century Gothic"/>
+          <w:b/>
+        </w:rPr>
+        <w:t>direccion,fecha</w:t>
+      </w:r>
+      <w:proofErr w:type="gramEnd"/>
+      <w:r>
+        <w:rPr>
+          <w:rFonts w:ascii="Century Gothic" w:hAnsi="Century Gothic"/>
+          <w:b/>
+        </w:rPr>
+        <w:t>_nacimiento</w:t>
+      </w:r>
+      <w:proofErr w:type="spellEnd"/>
+      <w:r>
+        <w:rPr>
+          <w:rFonts w:ascii="Century Gothic" w:hAnsi="Century Gothic"/>
+          <w:b/>
+        </w:rPr>
+        <w:t xml:space="preserve">, teléfono, </w:t>
+      </w:r>
+      <w:r>
+        <w:rPr>
+          <w:rFonts w:ascii="Century Gothic" w:hAnsi="Century Gothic"/>
+          <w:b/>
+        </w:rPr>
+        <w:t>sexo.</w:t>
+      </w:r>
+    </w:p>
+    <w:p>
+      <w:pPr>
+        <w:spacing w:after="0"/>
+        <w:jc w:val="both"/>
+        <w:rPr>
+          <w:rFonts w:ascii="Century Gothic" w:hAnsi="Century Gothic"/>
+          <w:b/>
+        </w:rPr>
+      </w:pPr>
+    </w:p>
+    <w:p>
+      <w:pPr>
+        <w:spacing w:after="0"/>
+        <w:jc w:val="both"/>
+        <w:rPr>
+          <w:rFonts w:ascii="Century Gothic" w:hAnsi="Century Gothic"/>
+          <w:b/>
+        </w:rPr>
+      </w:pPr>
+      <w:r>
+        <w:rPr>
+          <w:rFonts w:ascii="Century Gothic" w:hAnsi="Century Gothic"/>
+          <w:b/>
+        </w:rPr>
+        <w:t>Tabla</w:t>
+      </w:r>
+      <w:proofErr w:type="gramStart"/>
+      <w:r>
+        <w:rPr>
+          <w:rFonts w:ascii="Century Gothic" w:hAnsi="Century Gothic"/>
+          <w:b/>
+        </w:rPr>
+        <w:t>2 .</w:t>
+      </w:r>
+      <w:proofErr w:type="gramEnd"/>
+      <w:r>
+        <w:rPr>
+          <w:rFonts w:ascii="Century Gothic" w:hAnsi="Century Gothic"/>
+          <w:b/>
+        </w:rPr>
+        <w:t xml:space="preserve"> </w:t>
+      </w:r>
+      <w:proofErr w:type="spellStart"/>
+      <w:r>
+        <w:rPr>
+          <w:rFonts w:ascii="Century Gothic" w:hAnsi="Century Gothic"/>
+          <w:b/>
+        </w:rPr>
+        <w:t>species</w:t>
+      </w:r>
+      <w:proofErr w:type="spellEnd"/>
+    </w:p>
+    <w:p>
+      <w:pPr>
+        <w:spacing w:after="0"/>
+        <w:jc w:val="both"/>
+        <w:rPr>
+          <w:rFonts w:ascii="Century Gothic" w:hAnsi="Century Gothic"/>
+          <w:b/>
+        </w:rPr>
+      </w:pPr>
+      <w:r>
+        <w:rPr>
+          <w:rFonts w:ascii="Century Gothic" w:hAnsi="Century Gothic"/>
+          <w:b/>
+        </w:rPr>
+        <w:tab/>
+      </w:r>
+      <w:proofErr w:type="gramStart"/>
+      <w:r>
+        <w:rPr>
+          <w:rFonts w:ascii="Century Gothic" w:hAnsi="Century Gothic"/>
+          <w:b/>
+        </w:rPr>
+        <w:t xml:space="preserve">Tipo,  </w:t>
+      </w:r>
+      <w:proofErr w:type="spellStart"/>
+      <w:r>
+        <w:rPr>
+          <w:rFonts w:ascii="Century Gothic" w:hAnsi="Century Gothic"/>
+          <w:b/>
+        </w:rPr>
+        <w:t>nombre</w:t>
+      </w:r>
+      <w:proofErr w:type="gramEnd"/>
+      <w:r>
+        <w:rPr>
+          <w:rFonts w:ascii="Century Gothic" w:hAnsi="Century Gothic"/>
+          <w:b/>
+        </w:rPr>
+        <w:t>_cien</w:t>
+      </w:r>
+      <w:proofErr w:type="spellEnd"/>
+      <w:r>
+        <w:rPr>
+          <w:rFonts w:ascii="Century Gothic" w:hAnsi="Century Gothic"/>
+          <w:b/>
+        </w:rPr>
+        <w:t xml:space="preserve">, </w:t>
+      </w:r>
+      <w:proofErr w:type="spellStart"/>
+      <w:r>
+        <w:rPr>
+          <w:rFonts w:ascii="Century Gothic" w:hAnsi="Century Gothic"/>
+          <w:b/>
+        </w:rPr>
+        <w:t>nombre_vulg</w:t>
+      </w:r>
+      <w:proofErr w:type="spellEnd"/>
+      <w:r>
+        <w:rPr>
+          <w:rFonts w:ascii="Century Gothic" w:hAnsi="Century Gothic"/>
+          <w:b/>
+        </w:rPr>
+        <w:t xml:space="preserve">, </w:t>
+      </w:r>
+      <w:proofErr w:type="spellStart"/>
+      <w:r>
+        <w:rPr>
+          <w:rFonts w:ascii="Century Gothic" w:hAnsi="Century Gothic"/>
+          <w:b/>
+        </w:rPr>
+        <w:t>descripion</w:t>
+      </w:r>
+      <w:proofErr w:type="spellEnd"/>
+      <w:r>
+        <w:rPr>
+          <w:rFonts w:ascii="Century Gothic" w:hAnsi="Century Gothic"/>
+          <w:b/>
+        </w:rPr>
+        <w:t>, foto.</w:t>
+      </w:r>
+    </w:p>
+    <w:p>
+      <w:pPr>
+        <w:spacing w:after="0"/>
+        <w:jc w:val="both"/>
+        <w:rPr>
+          <w:rFonts w:ascii="Century Gothic" w:hAnsi="Century Gothic"/>
+          <w:b/>
+        </w:rPr>
+      </w:pPr>
+    </w:p>
+    <w:p>
+      <w:pPr>
+        <w:spacing w:after="0"/>
+        <w:jc w:val="both"/>
+        <w:rPr>
+          <w:rFonts w:ascii="Century Gothic" w:hAnsi="Century Gothic"/>
+          <w:b/>
+        </w:rPr>
+      </w:pPr>
+      <w:r>
+        <w:rPr>
+          <w:rFonts w:ascii="Century Gothic" w:hAnsi="Century Gothic"/>
+          <w:b/>
+        </w:rPr>
+        <w:t xml:space="preserve">Tabla3. </w:t>
+      </w:r>
+      <w:proofErr w:type="spellStart"/>
+      <w:r>
+        <w:rPr>
+          <w:rFonts w:ascii="Century Gothic" w:hAnsi="Century Gothic"/>
+          <w:b/>
+        </w:rPr>
+        <w:t>Complaint</w:t>
+      </w:r>
+      <w:proofErr w:type="spellEnd"/>
+      <w:r>
+        <w:rPr>
+          <w:rFonts w:ascii="Century Gothic" w:hAnsi="Century Gothic"/>
+          <w:b/>
+        </w:rPr>
+        <w:t xml:space="preserve"> </w:t>
+      </w:r>
+    </w:p>
+    <w:p>
+      <w:pPr>
+        <w:spacing w:after="0"/>
+        <w:jc w:val="both"/>
+        <w:rPr>
+          <w:rFonts w:ascii="Century Gothic" w:hAnsi="Century Gothic"/>
+          <w:b/>
+        </w:rPr>
+      </w:pPr>
+      <w:r>
+        <w:rPr>
+          <w:rFonts w:ascii="Century Gothic" w:hAnsi="Century Gothic"/>
+          <w:b/>
+        </w:rPr>
+        <w:tab/>
+      </w:r>
+      <w:proofErr w:type="spellStart"/>
+      <w:r>
+        <w:rPr>
+          <w:rFonts w:ascii="Century Gothic" w:hAnsi="Century Gothic"/>
+          <w:b/>
+        </w:rPr>
+        <w:t>Descripcion</w:t>
+      </w:r>
+      <w:proofErr w:type="spellEnd"/>
+      <w:r>
+        <w:rPr>
+          <w:rFonts w:ascii="Century Gothic" w:hAnsi="Century Gothic"/>
+          <w:b/>
+        </w:rPr>
+        <w:t>, fecha, lugar, fot</w:t>
+      </w:r>
+      <w:r>
+        <w:rPr>
+          <w:rFonts w:ascii="Century Gothic" w:hAnsi="Century Gothic"/>
+          <w:b/>
+        </w:rPr>
+        <w:t>o</w:t>
+      </w:r>
+      <w:r>
+        <w:rPr>
+          <w:rFonts w:ascii="Century Gothic" w:hAnsi="Century Gothic"/>
+          <w:b/>
+        </w:rPr>
+        <w:tab/>
+      </w:r>
+    </w:p>
+    <w:p>
+      <w:pPr>
+        <w:spacing w:after="0"/>
+        <w:jc w:val="both"/>
+        <w:rPr>
+          <w:rFonts w:ascii="Century Gothic" w:hAnsi="Century Gothic"/>
+          <w:b/>
+        </w:rPr>
+      </w:pPr>
+    </w:p>
+    <w:p>
+      <w:pPr>
+        <w:spacing w:after="0"/>
+        <w:jc w:val="both"/>
+        <w:rPr>
+          <w:rFonts w:ascii="Century Gothic" w:hAnsi="Century Gothic"/>
+          <w:b/>
+        </w:rPr>
+      </w:pPr>
+      <w:r>
+        <w:rPr>
+          <w:rFonts w:ascii="Century Gothic" w:hAnsi="Century Gothic"/>
+          <w:b/>
+        </w:rPr>
+        <w:t>Tabla4. Media</w:t>
+      </w:r>
+    </w:p>
+    <w:p>
+      <w:pPr>
+        <w:spacing w:after="0"/>
+        <w:jc w:val="both"/>
+        <w:rPr>
+          <w:rFonts w:ascii="Century Gothic" w:hAnsi="Century Gothic"/>
+          <w:b/>
+        </w:rPr>
+      </w:pPr>
+      <w:r>
+        <w:rPr>
+          <w:rFonts w:ascii="Century Gothic" w:hAnsi="Century Gothic"/>
+          <w:b/>
+        </w:rPr>
+        <w:tab/>
+        <w:t xml:space="preserve">Ruta, nombre, </w:t>
+      </w:r>
+    </w:p>
+    <w:p>
+      <w:pPr>
+        <w:spacing w:after="0"/>
+        <w:jc w:val="both"/>
+        <w:rPr>
+          <w:rFonts w:ascii="Century Gothic" w:hAnsi="Century Gothic"/>
+          <w:b/>
+        </w:rPr>
+      </w:pPr>
     </w:p>
     <w:sectPr>
       <w:pgSz w:w="12240" w:h="15840"/>
@@ -1748,13 +2072,13 @@
     <w:name w:val="Normal"/>
     <w:qFormat/>
   </w:style>
-  <w:style w:type="character" w:default="1" w:styleId="DefaultParagraphFont">
+  <w:style w:type="character" w:default="1" w:styleId="Fuentedeprrafopredeter">
     <w:name w:val="Default Paragraph Font"/>
     <w:uiPriority w:val="1"/>
     <w:semiHidden/>
     <w:unhideWhenUsed/>
   </w:style>
-  <w:style w:type="table" w:default="1" w:styleId="TableNormal">
+  <w:style w:type="table" w:default="1" w:styleId="Tablanormal">
     <w:name w:val="Normal Table"/>
     <w:uiPriority w:val="99"/>
     <w:semiHidden/>
@@ -1769,7 +2093,7 @@
       </w:tblCellMar>
     </w:tblPr>
   </w:style>
-  <w:style w:type="numbering" w:default="1" w:styleId="NoList">
+  <w:style w:type="numbering" w:default="1" w:styleId="Sinlista">
     <w:name w:val="No List"/>
     <w:uiPriority w:val="99"/>
     <w:semiHidden/>

</xml_diff>